<commit_message>
Editado el 29 por Henry :)
</commit_message>
<xml_diff>
--- a/Capitulo 3 Diagnostico.docx
+++ b/Capitulo 3 Diagnostico.docx
@@ -445,18 +445,10 @@
     </w:p>
     <w:p>
       <w:r>
-        <w:t xml:space="preserve">La Cooperativa PRIBANTSA tiene instalado un Sistema Operativo Propietario, de la Empresa Microsoft </w:t>
-      </w:r>
-      <w:proofErr w:type="spellStart"/>
-      <w:r>
-        <w:t>Corporatio</w:t>
-      </w:r>
-      <w:r>
-        <w:t>n</w:t>
-      </w:r>
-      <w:proofErr w:type="spellEnd"/>
-      <w:r>
-        <w:t>. La versión del Sistema Operativo es Microsoft Windows XP, que están distribuidos en los diferentes equipos del lugar, estableciendo los requisitos mínimos por lo menos en los equipos que son de uso corporativo y administrativo.</w:t>
+        <w:t>La Cooperativa PRIBANTSA tiene instalado un Sistema Operativo Propietario, de la Empresa Microsoft Corporatio</w:t>
+      </w:r>
+      <w:r>
+        <w:t>n. La versión del Sistema Operativo es Microsoft Windows XP, que están distribuidos en los diferentes equipos del lugar, estableciendo los requisitos mínimos por lo menos en los equipos que son de uso corporativo y administrativo.</w:t>
       </w:r>
     </w:p>
     <w:p>
@@ -485,6 +477,9 @@
       </w:r>
       <w:r>
         <w:t xml:space="preserve"> _ lo cual en tal caso indica que las aplicaciones que los empleados y administrativos manipulan </w:t>
+      </w:r>
+      <w:r>
+        <w:t>deben estar basadas en un lenguaje de programación multiplataforma, es decir que funciona tanto en Sistemas Operativos Libres como en Propietarios.</w:t>
       </w:r>
     </w:p>
     <w:sectPr>
@@ -511,15 +506,7 @@
         <w:annotationRef/>
       </w:r>
       <w:r>
-        <w:t xml:space="preserve">Agregar acá las especificaciones técnicas de los equipos que están en PRIBANTSA, </w:t>
-      </w:r>
-      <w:proofErr w:type="spellStart"/>
-      <w:r>
-        <w:t>talvez</w:t>
-      </w:r>
-      <w:proofErr w:type="spellEnd"/>
-      <w:r>
-        <w:t xml:space="preserve"> separarlo entre equipos de escritorio y laptops.</w:t>
+        <w:t>Agregar acá las especificaciones técnicas de los equipos que están en PRIBANTSA, talvez separarlo entre equipos de escritorio y laptops.</w:t>
       </w:r>
     </w:p>
   </w:comment>

</xml_diff>

<commit_message>
"Modificado por Byron .l."
</commit_message>
<xml_diff>
--- a/Capitulo 3 Diagnostico.docx
+++ b/Capitulo 3 Diagnostico.docx
@@ -13,21 +13,23 @@
           <w:highlight w:val="white"/>
         </w:rPr>
       </w:pPr>
+      <w:proofErr w:type="spellStart"/>
       <w:r>
         <w:rPr>
           <w:sz w:val="24"/>
           <w:szCs w:val="24"/>
           <w:highlight w:val="white"/>
         </w:rPr>
-        <w:t xml:space="preserve">Aplicando </w:t>
-      </w:r>
+        <w:t>Camios</w:t>
+      </w:r>
+      <w:proofErr w:type="spellEnd"/>
       <w:r>
         <w:rPr>
           <w:sz w:val="24"/>
           <w:szCs w:val="24"/>
           <w:highlight w:val="white"/>
         </w:rPr>
-        <w:t>cambios desde la cuenta de Henry</w:t>
+        <w:t xml:space="preserve"> hechos</w:t>
       </w:r>
     </w:p>
     <w:p>
@@ -158,7 +160,15 @@
     </w:p>
     <w:p>
       <w:r>
-        <w:t>Parte del funcionamiento de un Sistema Informático debe ser adecuado con respecto al Hardware (partes tangibles de una computadora) para su correcto y óptimo funcionamiento.</w:t>
+        <w:t>Parte del funcionamiento de un Sistema Informático debe ser adecuado con respecto al Hardware (</w:t>
+      </w:r>
+      <w:proofErr w:type="gramStart"/>
+      <w:r>
+        <w:t>partes</w:t>
+      </w:r>
+      <w:proofErr w:type="gramEnd"/>
+      <w:r>
+        <w:t xml:space="preserve"> tangibles de una computadora) para su correcto y óptimo funcionamiento.</w:t>
       </w:r>
     </w:p>
     <w:p>
@@ -473,10 +483,18 @@
     </w:p>
     <w:p>
       <w:r>
-        <w:t>La Cooperativa PRIBANTSA tiene instalado un Sistema Operativo Propietario, de la Empresa Microsoft Corporatio</w:t>
-      </w:r>
-      <w:r>
-        <w:t>n. La versión del Sistema Operativo es Microsoft Windows XP, que están distribuidos en los diferentes equipos del lugar, estableciendo los requisitos mínimos por lo menos en los equipos que son de uso corporativo y administrativo.</w:t>
+        <w:t xml:space="preserve">La Cooperativa PRIBANTSA tiene instalado un Sistema Operativo Propietario, de la Empresa Microsoft </w:t>
+      </w:r>
+      <w:proofErr w:type="spellStart"/>
+      <w:r>
+        <w:t>Corporatio</w:t>
+      </w:r>
+      <w:r>
+        <w:t>n</w:t>
+      </w:r>
+      <w:proofErr w:type="spellEnd"/>
+      <w:r>
+        <w:t>. La versión del Sistema Operativo es Microsoft Windows XP, que están distribuidos en los diferentes equipos del lugar, estableciendo los requisitos mínimos por lo menos en los equipos que son de uso corporativo y administrativo.</w:t>
       </w:r>
     </w:p>
     <w:p>
@@ -534,7 +552,15 @@
         <w:annotationRef/>
       </w:r>
       <w:r>
-        <w:t>Agregar acá las especificaciones técnicas de los equipos que están en PRIBANTSA, talvez separarlo entre equipos de escritorio y laptops.</w:t>
+        <w:t xml:space="preserve">Agregar acá las especificaciones técnicas de los equipos que están en PRIBANTSA, </w:t>
+      </w:r>
+      <w:proofErr w:type="spellStart"/>
+      <w:r>
+        <w:t>talvez</w:t>
+      </w:r>
+      <w:proofErr w:type="spellEnd"/>
+      <w:r>
+        <w:t xml:space="preserve"> separarlo entre equipos de escritorio y laptops.</w:t>
       </w:r>
     </w:p>
   </w:comment>

</xml_diff>